<commit_message>
Update year in justification docs
</commit_message>
<xml_diff>
--- a/docs/justify-your-trip-to-phonegapday-eu.docx
+++ b/docs/justify-your-trip-to-phonegapday-eu.docx
@@ -31,7 +31,6 @@
           <w:szCs w:val="24"/>
         </w:rPr>
       </w:pPr>
-      <w:proofErr w:type="spellStart"/>
       <w:r>
         <w:rPr>
           <w:rFonts w:ascii="ArialMT" w:hAnsi="ArialMT" w:cs="ArialMT"/>
@@ -40,9 +39,8 @@
           <w:sz w:val="24"/>
           <w:szCs w:val="24"/>
         </w:rPr>
-        <w:t>PhoneGap</w:t>
-      </w:r>
-      <w:proofErr w:type="spellEnd"/>
+        <w:t>PhoneGap Day EU</w:t>
+      </w:r>
       <w:r>
         <w:rPr>
           <w:rFonts w:ascii="ArialMT" w:hAnsi="ArialMT" w:cs="ArialMT"/>
@@ -51,7 +49,7 @@
           <w:sz w:val="24"/>
           <w:szCs w:val="24"/>
         </w:rPr>
-        <w:t xml:space="preserve"> Day EU</w:t>
+        <w:t xml:space="preserve"> 201</w:t>
       </w:r>
       <w:r>
         <w:rPr>
@@ -61,7 +59,7 @@
           <w:sz w:val="24"/>
           <w:szCs w:val="24"/>
         </w:rPr>
-        <w:t xml:space="preserve"> 2016</w:t>
+        <w:t>7</w:t>
       </w:r>
       <w:r>
         <w:rPr>
@@ -319,31 +317,29 @@
         </w:rPr>
         <w:tab/>
       </w:r>
-      <w:proofErr w:type="spellStart"/>
-      <w:r>
-        <w:rPr>
-          <w:rFonts w:ascii="ArialMT" w:hAnsi="ArialMT" w:cs="ArialMT"/>
-          <w:sz w:val="20"/>
-          <w:szCs w:val="20"/>
-        </w:rPr>
-        <w:t>PhoneGap</w:t>
-      </w:r>
-      <w:proofErr w:type="spellEnd"/>
-      <w:r>
-        <w:rPr>
-          <w:rFonts w:ascii="ArialMT" w:hAnsi="ArialMT" w:cs="ArialMT"/>
-          <w:sz w:val="20"/>
-          <w:szCs w:val="20"/>
-        </w:rPr>
-        <w:t xml:space="preserve"> Day EU</w:t>
-      </w:r>
-      <w:r>
-        <w:rPr>
-          <w:rFonts w:ascii="ArialMT" w:hAnsi="ArialMT" w:cs="ArialMT"/>
-          <w:sz w:val="20"/>
-          <w:szCs w:val="20"/>
-        </w:rPr>
-        <w:t xml:space="preserve"> 2016</w:t>
+      <w:r>
+        <w:rPr>
+          <w:rFonts w:ascii="ArialMT" w:hAnsi="ArialMT" w:cs="ArialMT"/>
+          <w:sz w:val="20"/>
+          <w:szCs w:val="20"/>
+        </w:rPr>
+        <w:t>PhoneGap Day EU</w:t>
+      </w:r>
+      <w:r>
+        <w:rPr>
+          <w:rFonts w:ascii="ArialMT" w:hAnsi="ArialMT" w:cs="ArialMT"/>
+          <w:sz w:val="20"/>
+          <w:szCs w:val="20"/>
+        </w:rPr>
+        <w:t xml:space="preserve"> 201</w:t>
+      </w:r>
+      <w:r>
+        <w:rPr>
+          <w:rFonts w:ascii="ArialMT" w:hAnsi="ArialMT" w:cs="ArialMT"/>
+          <w:sz w:val="20"/>
+          <w:szCs w:val="20"/>
+        </w:rPr>
+        <w:t>7</w:t>
       </w:r>
       <w:r>
         <w:rPr>
@@ -475,33 +471,15 @@
           <w:sz w:val="20"/>
           <w:szCs w:val="20"/>
         </w:rPr>
-        <w:t xml:space="preserve">proval to attend </w:t>
-      </w:r>
-      <w:proofErr w:type="spellStart"/>
-      <w:r>
-        <w:rPr>
-          <w:rFonts w:ascii="ArialMT" w:hAnsi="ArialMT" w:cs="ArialMT"/>
-          <w:sz w:val="20"/>
-          <w:szCs w:val="20"/>
-        </w:rPr>
-        <w:t>PhoneGap</w:t>
-      </w:r>
-      <w:proofErr w:type="spellEnd"/>
-      <w:r>
-        <w:rPr>
-          <w:rFonts w:ascii="ArialMT" w:hAnsi="ArialMT" w:cs="ArialMT"/>
-          <w:sz w:val="20"/>
-          <w:szCs w:val="20"/>
-        </w:rPr>
-        <w:t xml:space="preserve"> Day EU</w:t>
-      </w:r>
-      <w:r>
-        <w:rPr>
-          <w:rFonts w:ascii="ArialMT" w:hAnsi="ArialMT" w:cs="ArialMT"/>
-          <w:sz w:val="20"/>
-          <w:szCs w:val="20"/>
-        </w:rPr>
-        <w:t xml:space="preserve"> 2016</w:t>
+        <w:t>proval to attend PhoneGap Day EU</w:t>
+      </w:r>
+      <w:r>
+        <w:rPr>
+          <w:rFonts w:ascii="ArialMT" w:hAnsi="ArialMT" w:cs="ArialMT"/>
+          <w:sz w:val="20"/>
+          <w:szCs w:val="20"/>
+        </w:rPr>
+        <w:t xml:space="preserve"> 2017</w:t>
       </w:r>
       <w:r>
         <w:rPr>
@@ -527,23 +505,13 @@
         </w:rPr>
         <w:t xml:space="preserve">. The </w:t>
       </w:r>
-      <w:proofErr w:type="spellStart"/>
-      <w:r>
-        <w:rPr>
-          <w:rFonts w:ascii="ArialMT" w:hAnsi="ArialMT" w:cs="ArialMT"/>
-          <w:sz w:val="20"/>
-          <w:szCs w:val="20"/>
-        </w:rPr>
-        <w:t>PhoneGap</w:t>
-      </w:r>
-      <w:proofErr w:type="spellEnd"/>
-      <w:r>
-        <w:rPr>
-          <w:rFonts w:ascii="ArialMT" w:hAnsi="ArialMT" w:cs="ArialMT"/>
-          <w:sz w:val="20"/>
-          <w:szCs w:val="20"/>
-        </w:rPr>
-        <w:t xml:space="preserve"> community</w:t>
+      <w:r>
+        <w:rPr>
+          <w:rFonts w:ascii="ArialMT" w:hAnsi="ArialMT" w:cs="ArialMT"/>
+          <w:sz w:val="20"/>
+          <w:szCs w:val="20"/>
+        </w:rPr>
+        <w:t>PhoneGap community</w:t>
       </w:r>
       <w:r>
         <w:rPr>
@@ -811,25 +779,7 @@
           <w:szCs w:val="20"/>
         </w:rPr>
         <w:tab/>
-        <w:t>[</w:t>
-      </w:r>
-      <w:proofErr w:type="gramStart"/>
-      <w:r>
-        <w:rPr>
-          <w:rFonts w:ascii="ArialMT" w:hAnsi="ArialMT" w:cs="ArialMT"/>
-          <w:sz w:val="20"/>
-          <w:szCs w:val="20"/>
-        </w:rPr>
-        <w:t>add</w:t>
-      </w:r>
-      <w:proofErr w:type="gramEnd"/>
-      <w:r>
-        <w:rPr>
-          <w:rFonts w:ascii="ArialMT" w:hAnsi="ArialMT" w:cs="ArialMT"/>
-          <w:sz w:val="20"/>
-          <w:szCs w:val="20"/>
-        </w:rPr>
-        <w:t xml:space="preserve"> project or initiative]</w:t>
+        <w:t>[add project or initiative]</w:t>
       </w:r>
     </w:p>
     <w:p>
@@ -889,25 +839,7 @@
           <w:szCs w:val="20"/>
         </w:rPr>
         <w:tab/>
-        <w:t>[</w:t>
-      </w:r>
-      <w:proofErr w:type="gramStart"/>
-      <w:r>
-        <w:rPr>
-          <w:rFonts w:ascii="ArialMT" w:hAnsi="ArialMT" w:cs="ArialMT"/>
-          <w:sz w:val="20"/>
-          <w:szCs w:val="20"/>
-        </w:rPr>
-        <w:t>add</w:t>
-      </w:r>
-      <w:proofErr w:type="gramEnd"/>
-      <w:r>
-        <w:rPr>
-          <w:rFonts w:ascii="ArialMT" w:hAnsi="ArialMT" w:cs="ArialMT"/>
-          <w:sz w:val="20"/>
-          <w:szCs w:val="20"/>
-        </w:rPr>
-        <w:t xml:space="preserve"> project or initiative]</w:t>
+        <w:t>[add project or initiative]</w:t>
       </w:r>
     </w:p>
     <w:p>
@@ -987,34 +919,26 @@
           <w:sz w:val="20"/>
           <w:szCs w:val="20"/>
         </w:rPr>
-        <w:t xml:space="preserve">al content, </w:t>
-      </w:r>
-      <w:proofErr w:type="spellStart"/>
-      <w:r>
-        <w:rPr>
-          <w:rFonts w:ascii="ArialMT" w:hAnsi="ArialMT" w:cs="ArialMT"/>
-          <w:sz w:val="20"/>
-          <w:szCs w:val="20"/>
-        </w:rPr>
-        <w:t>PhoneGap</w:t>
-      </w:r>
-      <w:proofErr w:type="spellEnd"/>
-      <w:r>
-        <w:rPr>
-          <w:rFonts w:ascii="ArialMT" w:hAnsi="ArialMT" w:cs="ArialMT"/>
-          <w:sz w:val="20"/>
-          <w:szCs w:val="20"/>
-        </w:rPr>
-        <w:t xml:space="preserve"> Day EU</w:t>
-      </w:r>
-      <w:r>
-        <w:rPr>
-          <w:rFonts w:ascii="ArialMT" w:hAnsi="ArialMT" w:cs="ArialMT"/>
-          <w:sz w:val="20"/>
-          <w:szCs w:val="20"/>
-        </w:rPr>
-        <w:t xml:space="preserve"> 2016</w:t>
-      </w:r>
+        <w:t>al content, PhoneGap Day EU</w:t>
+      </w:r>
+      <w:r>
+        <w:rPr>
+          <w:rFonts w:ascii="ArialMT" w:hAnsi="ArialMT" w:cs="ArialMT"/>
+          <w:sz w:val="20"/>
+          <w:szCs w:val="20"/>
+        </w:rPr>
+        <w:t xml:space="preserve"> 201</w:t>
+      </w:r>
+      <w:r>
+        <w:rPr>
+          <w:rFonts w:ascii="ArialMT" w:hAnsi="ArialMT" w:cs="ArialMT"/>
+          <w:sz w:val="20"/>
+          <w:szCs w:val="20"/>
+        </w:rPr>
+        <w:t>7</w:t>
+      </w:r>
+      <w:bookmarkStart w:id="0" w:name="_GoBack"/>
+      <w:bookmarkEnd w:id="0"/>
       <w:r>
         <w:rPr>
           <w:rFonts w:ascii="ArialMT" w:hAnsi="ArialMT" w:cs="ArialMT"/>
@@ -1029,18 +953,8 @@
           <w:sz w:val="20"/>
           <w:szCs w:val="20"/>
         </w:rPr>
-        <w:t xml:space="preserve">th technology partners, </w:t>
-      </w:r>
-      <w:proofErr w:type="spellStart"/>
-      <w:r>
-        <w:rPr>
-          <w:rFonts w:ascii="ArialMT" w:hAnsi="ArialMT" w:cs="ArialMT"/>
-          <w:sz w:val="20"/>
-          <w:szCs w:val="20"/>
-        </w:rPr>
-        <w:t>PhoneGap</w:t>
-      </w:r>
-      <w:proofErr w:type="spellEnd"/>
+        <w:t>th technology partners, PhoneGap</w:t>
+      </w:r>
       <w:r>
         <w:rPr>
           <w:rFonts w:ascii="ArialMT" w:hAnsi="ArialMT" w:cs="ArialMT"/>
@@ -1055,25 +969,7 @@
           <w:sz w:val="20"/>
           <w:szCs w:val="20"/>
         </w:rPr>
-        <w:t xml:space="preserve"> and many </w:t>
-      </w:r>
-      <w:proofErr w:type="spellStart"/>
-      <w:r>
-        <w:rPr>
-          <w:rFonts w:ascii="ArialMT" w:hAnsi="ArialMT" w:cs="ArialMT"/>
-          <w:sz w:val="20"/>
-          <w:szCs w:val="20"/>
-        </w:rPr>
-        <w:t>PhoneGap</w:t>
-      </w:r>
-      <w:proofErr w:type="spellEnd"/>
-      <w:r>
-        <w:rPr>
-          <w:rFonts w:ascii="ArialMT" w:hAnsi="ArialMT" w:cs="ArialMT"/>
-          <w:sz w:val="20"/>
-          <w:szCs w:val="20"/>
-        </w:rPr>
-        <w:t xml:space="preserve"> users</w:t>
+        <w:t xml:space="preserve"> and many PhoneGap users</w:t>
       </w:r>
       <w:r>
         <w:rPr>
@@ -1089,25 +985,7 @@
           <w:sz w:val="20"/>
           <w:szCs w:val="20"/>
         </w:rPr>
-        <w:t xml:space="preserve">maximize our current use of </w:t>
-      </w:r>
-      <w:proofErr w:type="spellStart"/>
-      <w:r>
-        <w:rPr>
-          <w:rFonts w:ascii="ArialMT" w:hAnsi="ArialMT" w:cs="ArialMT"/>
-          <w:sz w:val="20"/>
-          <w:szCs w:val="20"/>
-        </w:rPr>
-        <w:t>PhoneGap</w:t>
-      </w:r>
-      <w:proofErr w:type="spellEnd"/>
-      <w:r>
-        <w:rPr>
-          <w:rFonts w:ascii="ArialMT" w:hAnsi="ArialMT" w:cs="ArialMT"/>
-          <w:sz w:val="20"/>
-          <w:szCs w:val="20"/>
-        </w:rPr>
-        <w:t xml:space="preserve"> as part of our mobile development initiatives</w:t>
+        <w:t>maximize our current use of PhoneGap as part of our mobile development initiatives</w:t>
       </w:r>
       <w:r>
         <w:rPr>
@@ -1131,25 +1009,7 @@
           <w:sz w:val="20"/>
           <w:szCs w:val="20"/>
         </w:rPr>
-        <w:t xml:space="preserve"> more about </w:t>
-      </w:r>
-      <w:proofErr w:type="spellStart"/>
-      <w:r>
-        <w:rPr>
-          <w:rFonts w:ascii="ArialMT" w:hAnsi="ArialMT" w:cs="ArialMT"/>
-          <w:sz w:val="20"/>
-          <w:szCs w:val="20"/>
-        </w:rPr>
-        <w:t>PhoneGap</w:t>
-      </w:r>
-      <w:proofErr w:type="spellEnd"/>
-      <w:r>
-        <w:rPr>
-          <w:rFonts w:ascii="ArialMT" w:hAnsi="ArialMT" w:cs="ArialMT"/>
-          <w:sz w:val="20"/>
-          <w:szCs w:val="20"/>
-        </w:rPr>
-        <w:t xml:space="preserve"> Day US</w:t>
+        <w:t xml:space="preserve"> more about PhoneGap Day US</w:t>
       </w:r>
       <w:r>
         <w:rPr>
@@ -1168,29 +1028,7 @@
             <w:szCs w:val="20"/>
             <w:u w:val="single" w:color="0000FF"/>
           </w:rPr>
-          <w:t>web</w:t>
-        </w:r>
-        <w:bookmarkStart w:id="0" w:name="_GoBack"/>
-        <w:bookmarkEnd w:id="0"/>
-        <w:r>
-          <w:rPr>
-            <w:rFonts w:ascii="ArialMT" w:hAnsi="ArialMT" w:cs="ArialMT"/>
-            <w:color w:val="0000FF"/>
-            <w:sz w:val="20"/>
-            <w:szCs w:val="20"/>
-            <w:u w:val="single" w:color="0000FF"/>
-          </w:rPr>
-          <w:t>s</w:t>
-        </w:r>
-        <w:r>
-          <w:rPr>
-            <w:rFonts w:ascii="ArialMT" w:hAnsi="ArialMT" w:cs="ArialMT"/>
-            <w:color w:val="0000FF"/>
-            <w:sz w:val="20"/>
-            <w:szCs w:val="20"/>
-            <w:u w:val="single" w:color="0000FF"/>
-          </w:rPr>
-          <w:t>ite</w:t>
+          <w:t>website</w:t>
         </w:r>
       </w:hyperlink>
       <w:r>
@@ -1885,20 +1723,8 @@
           <w:sz w:val="20"/>
           <w:szCs w:val="20"/>
         </w:rPr>
-        <w:t xml:space="preserve"> X</w:t>
-      </w:r>
-      <w:proofErr w:type="gramStart"/>
-      <w:r>
-        <w:rPr>
-          <w:rFonts w:ascii="ArialMT" w:hAnsi="ArialMT" w:cs="ArialMT"/>
-          <w:b/>
-          <w:bCs/>
-          <w:sz w:val="20"/>
-          <w:szCs w:val="20"/>
-        </w:rPr>
-        <w:t>,XXX</w:t>
-      </w:r>
-      <w:proofErr w:type="gramEnd"/>
+        <w:t xml:space="preserve"> X,XXX</w:t>
+      </w:r>
     </w:p>
     <w:p>
       <w:pPr>

</xml_diff>